<commit_message>
fixed minutes because Anthony did arrive for class
</commit_message>
<xml_diff>
--- a/SeniorDesign_Fall2016/Minutes/Minutes_11_01_16.docx
+++ b/SeniorDesign_Fall2016/Minutes/Minutes_11_01_16.docx
@@ -136,6 +136,12 @@
         </w:rPr>
         <w:t>Jonathan Carpenter</w:t>
       </w:r>
+      <w:r>
+        <w:rPr>
+          <w:b/>
+        </w:rPr>
+        <w:t>, Anythony Inman</w:t>
+      </w:r>
     </w:p>
     <w:p>
       <w:pPr>
@@ -166,8 +172,10 @@
         <w:rPr>
           <w:b/>
         </w:rPr>
-        <w:t>Anythony Inman</w:t>
-      </w:r>
+        <w:t>None</w:t>
+      </w:r>
+      <w:bookmarkStart w:id="0" w:name="_GoBack"/>
+      <w:bookmarkEnd w:id="0"/>
     </w:p>
     <w:p>
       <w:pPr>
@@ -591,7 +599,6 @@
         <w:rPr>
           <w:b/>
         </w:rPr>
-        <w:lastRenderedPageBreak/>
         <w:t>Discussion of Current Group Status WRT Current and Pending Milestones</w:t>
       </w:r>
     </w:p>
@@ -682,8 +689,6 @@
         </w:rPr>
         <w:t>Demo user interface</w:t>
       </w:r>
-      <w:bookmarkStart w:id="0" w:name="_GoBack"/>
-      <w:bookmarkEnd w:id="0"/>
     </w:p>
     <w:p>
       <w:pPr>
@@ -2573,6 +2578,7 @@
     <w:lsdException w:name="HTML Sample" w:semiHidden="1" w:unhideWhenUsed="1"/>
     <w:lsdException w:name="HTML Typewriter" w:semiHidden="1" w:unhideWhenUsed="1"/>
     <w:lsdException w:name="HTML Variable" w:semiHidden="1" w:unhideWhenUsed="1"/>
+    <w:lsdException w:name="Normal Table" w:semiHidden="1" w:unhideWhenUsed="1"/>
     <w:lsdException w:name="annotation subject" w:semiHidden="1" w:unhideWhenUsed="1"/>
     <w:lsdException w:name="No List" w:semiHidden="1" w:unhideWhenUsed="1"/>
     <w:lsdException w:name="Outline List 1" w:semiHidden="1" w:unhideWhenUsed="1"/>
@@ -2618,9 +2624,11 @@
     <w:lsdException w:name="Table Subtle 1" w:semiHidden="1" w:unhideWhenUsed="1"/>
     <w:lsdException w:name="Table Subtle 2" w:semiHidden="1" w:unhideWhenUsed="1"/>
     <w:lsdException w:name="Table Web 1" w:semiHidden="1" w:unhideWhenUsed="1"/>
+    <w:lsdException w:name="Table Web 2" w:semiHidden="1" w:unhideWhenUsed="1"/>
     <w:lsdException w:name="Table Web 3" w:semiHidden="1" w:unhideWhenUsed="1"/>
     <w:lsdException w:name="Balloon Text" w:semiHidden="1" w:unhideWhenUsed="1"/>
     <w:lsdException w:name="Table Grid" w:uiPriority="59"/>
+    <w:lsdException w:name="Table Theme" w:semiHidden="1" w:unhideWhenUsed="1"/>
     <w:lsdException w:name="Placeholder Text" w:semiHidden="1"/>
     <w:lsdException w:name="No Spacing" w:uiPriority="1" w:qFormat="1"/>
     <w:lsdException w:name="Light Shading" w:uiPriority="60"/>

</xml_diff>